<commit_message>
Completed programming Sprint 8 + v1.2.8
</commit_message>
<xml_diff>
--- a/sprints/Sprint 8.docx
+++ b/sprints/Sprint 8.docx
@@ -472,6 +472,7 @@
               <w:spacing w:line="240" w:lineRule="auto"/>
               <w:rPr>
                 <w:rFonts w:ascii="Roboto" w:eastAsia="Roboto" w:hAnsi="Roboto" w:cs="Roboto"/>
+                <w:b/>
                 <w:sz w:val="48"/>
                 <w:szCs w:val="48"/>
                 <w:highlight w:val="white"/>
@@ -480,29 +481,12 @@
             <w:r>
               <w:rPr>
                 <w:rFonts w:ascii="Arial Unicode MS" w:eastAsia="Arial Unicode MS" w:hAnsi="Arial Unicode MS" w:cs="Arial Unicode MS"/>
+                <w:b/>
                 <w:sz w:val="48"/>
                 <w:szCs w:val="48"/>
                 <w:highlight w:val="white"/>
               </w:rPr>
-              <w:t>☆☆☆</w:t>
-            </w:r>
-            <w:r>
-              <w:rPr>
-                <w:rFonts w:ascii="Arial Unicode MS" w:eastAsia="Arial Unicode MS" w:hAnsi="Arial Unicode MS" w:cs="Arial Unicode MS"/>
-                <w:sz w:val="48"/>
-                <w:szCs w:val="48"/>
-                <w:highlight w:val="white"/>
-              </w:rPr>
-              <w:t>☆</w:t>
-            </w:r>
-            <w:r>
-              <w:rPr>
-                <w:rFonts w:ascii="Arial Unicode MS" w:eastAsia="Arial Unicode MS" w:hAnsi="Arial Unicode MS" w:cs="Arial Unicode MS"/>
-                <w:sz w:val="48"/>
-                <w:szCs w:val="48"/>
-                <w:highlight w:val="white"/>
-              </w:rPr>
-              <w:t>☆</w:t>
+              <w:t>☆☆☆☆☆</w:t>
             </w:r>
           </w:p>
           <w:p>
@@ -871,12 +855,7 @@
               <w:t xml:space="preserve">Created </w:t>
             </w:r>
             <w:r>
-              <w:t>25</w:t>
-            </w:r>
-            <w:bookmarkStart w:id="0" w:name="_GoBack"/>
-            <w:bookmarkEnd w:id="0"/>
-            <w:r>
-              <w:t xml:space="preserve"> questions so far. (Goal is 30 questions)</w:t>
+              <w:t>30 questions!</w:t>
             </w:r>
           </w:p>
           <w:p>
@@ -895,6 +874,15 @@
             </w:pPr>
             <w:r>
               <w:t>The result summary buttons are now ordered by date.</w:t>
+            </w:r>
+          </w:p>
+          <w:p>
+            <w:pPr>
+              <w:widowControl w:val="0"/>
+              <w:spacing w:line="240" w:lineRule="auto"/>
+            </w:pPr>
+            <w:r>
+              <w:t>The programming is pretty much finished. Everything on my Trello board has been completed. The user interface is very easy for new users to understand. The green is used for correct answers, the yellow is used for an unchecked answer and the red is used for incorrect answers. The result summary is also self-explanatory for the user to understand.</w:t>
             </w:r>
           </w:p>
         </w:tc>
@@ -944,6 +932,7 @@
               <w:rPr>
                 <w:b/>
               </w:rPr>
+              <w:lastRenderedPageBreak/>
               <w:t>Major Changes and Achievements Described</w:t>
             </w:r>
           </w:p>
@@ -967,11 +956,7 @@
               <w:spacing w:line="240" w:lineRule="auto"/>
             </w:pPr>
             <w:r>
-              <w:t xml:space="preserve">As noted in the last sprint, I was having bugs with the checkboxes in the result summary, where the checkboxes could be ticked/unticked and weren’t showing up as ticked </w:t>
-            </w:r>
-            <w:r>
-              <w:lastRenderedPageBreak/>
-              <w:t xml:space="preserve">correctly. The correct/incorrect </w:t>
+              <w:t xml:space="preserve">As noted in the last sprint, I was having bugs with the checkboxes in the result summary, where the checkboxes could be ticked/unticked and weren’t showing up as ticked correctly. The correct/incorrect </w:t>
             </w:r>
             <w:proofErr w:type="spellStart"/>
             <w:r>
@@ -1110,6 +1095,7 @@
               <w:rPr>
                 <w:noProof/>
               </w:rPr>
+              <w:lastRenderedPageBreak/>
               <w:drawing>
                 <wp:inline distT="0" distB="0" distL="0" distR="0" wp14:anchorId="7B8E2FB1" wp14:editId="18C8916A">
                   <wp:extent cx="5604510" cy="4251325"/>
@@ -1153,19 +1139,18 @@
               <w:spacing w:line="240" w:lineRule="auto"/>
             </w:pPr>
             <w:r>
-              <w:t xml:space="preserve">The result buttons are now ordered based on their date. The more recent it is, the higher up it will be. I did this by adding all the days, months, hours etc. to create an integer order </w:t>
-            </w:r>
-            <w:r>
-              <w:lastRenderedPageBreak/>
-              <w:t>and then I sort the list like this:</w:t>
-            </w:r>
-          </w:p>
-          <w:p>
-            <w:pPr>
-              <w:widowControl w:val="0"/>
-              <w:spacing w:line="240" w:lineRule="auto"/>
-            </w:pPr>
-            <w:r>
+              <w:t>The result buttons are now ordered based on their date. The more recent it is, the higher up it will be. I did this by adding all the days, months, hours etc. to create an integer order and then I sort the list like this:</w:t>
+            </w:r>
+          </w:p>
+          <w:p>
+            <w:pPr>
+              <w:widowControl w:val="0"/>
+              <w:spacing w:line="240" w:lineRule="auto"/>
+            </w:pPr>
+            <w:r>
+              <w:rPr>
+                <w:noProof/>
+              </w:rPr>
               <w:drawing>
                 <wp:inline distT="0" distB="0" distL="0" distR="0" wp14:anchorId="23EF90F5" wp14:editId="3898C951">
                   <wp:extent cx="5604510" cy="1760855"/>
@@ -1227,6 +1212,7 @@
               <w:rPr>
                 <w:noProof/>
               </w:rPr>
+              <w:lastRenderedPageBreak/>
               <w:drawing>
                 <wp:inline distT="0" distB="0" distL="0" distR="0" wp14:anchorId="6D0A3412" wp14:editId="3B7C958B">
                   <wp:extent cx="5604510" cy="4251325"/>
@@ -1906,6 +1892,173 @@
               <w:t>The buttons are not ordered in any kind of way. I need to order them from most to least recent.</w:t>
             </w:r>
           </w:p>
+          <w:p>
+            <w:pPr>
+              <w:widowControl w:val="0"/>
+              <w:spacing w:line="240" w:lineRule="auto"/>
+            </w:pPr>
+          </w:p>
+          <w:p>
+            <w:pPr>
+              <w:widowControl w:val="0"/>
+              <w:spacing w:line="240" w:lineRule="auto"/>
+            </w:pPr>
+            <w:r>
+              <w:rPr>
+                <w:noProof/>
+              </w:rPr>
+              <w:lastRenderedPageBreak/>
+              <w:drawing>
+                <wp:inline distT="0" distB="0" distL="0" distR="0" wp14:anchorId="0118C0E6" wp14:editId="2DACD6E0">
+                  <wp:extent cx="5604510" cy="4251325"/>
+                  <wp:effectExtent l="0" t="0" r="0" b="0"/>
+                  <wp:docPr id="11" name="Picture 11"/>
+                  <wp:cNvGraphicFramePr>
+                    <a:graphicFrameLocks xmlns:a="http://schemas.openxmlformats.org/drawingml/2006/main" noChangeAspect="1"/>
+                  </wp:cNvGraphicFramePr>
+                  <a:graphic xmlns:a="http://schemas.openxmlformats.org/drawingml/2006/main">
+                    <a:graphicData uri="http://schemas.openxmlformats.org/drawingml/2006/picture">
+                      <pic:pic xmlns:pic="http://schemas.openxmlformats.org/drawingml/2006/picture">
+                        <pic:nvPicPr>
+                          <pic:cNvPr id="1" name=""/>
+                          <pic:cNvPicPr/>
+                        </pic:nvPicPr>
+                        <pic:blipFill>
+                          <a:blip r:embed="rId22"/>
+                          <a:stretch>
+                            <a:fillRect/>
+                          </a:stretch>
+                        </pic:blipFill>
+                        <pic:spPr>
+                          <a:xfrm>
+                            <a:off x="0" y="0"/>
+                            <a:ext cx="5604510" cy="4251325"/>
+                          </a:xfrm>
+                          <a:prstGeom prst="rect">
+                            <a:avLst/>
+                          </a:prstGeom>
+                        </pic:spPr>
+                      </pic:pic>
+                    </a:graphicData>
+                  </a:graphic>
+                </wp:inline>
+              </w:drawing>
+            </w:r>
+          </w:p>
+          <w:p>
+            <w:pPr>
+              <w:widowControl w:val="0"/>
+              <w:spacing w:line="240" w:lineRule="auto"/>
+            </w:pPr>
+            <w:r>
+              <w:t>That red one is meant to be orange because it can be used</w:t>
+            </w:r>
+            <w:r>
+              <w:t>.</w:t>
+            </w:r>
+          </w:p>
+          <w:p>
+            <w:pPr>
+              <w:widowControl w:val="0"/>
+              <w:spacing w:line="240" w:lineRule="auto"/>
+            </w:pPr>
+            <w:r>
+              <w:rPr>
+                <w:noProof/>
+              </w:rPr>
+              <w:drawing>
+                <wp:inline distT="0" distB="0" distL="0" distR="0" wp14:anchorId="6FA60092" wp14:editId="4E70E297">
+                  <wp:extent cx="5604510" cy="4251325"/>
+                  <wp:effectExtent l="0" t="0" r="0" b="0"/>
+                  <wp:docPr id="12" name="Picture 12"/>
+                  <wp:cNvGraphicFramePr>
+                    <a:graphicFrameLocks xmlns:a="http://schemas.openxmlformats.org/drawingml/2006/main" noChangeAspect="1"/>
+                  </wp:cNvGraphicFramePr>
+                  <a:graphic xmlns:a="http://schemas.openxmlformats.org/drawingml/2006/main">
+                    <a:graphicData uri="http://schemas.openxmlformats.org/drawingml/2006/picture">
+                      <pic:pic xmlns:pic="http://schemas.openxmlformats.org/drawingml/2006/picture">
+                        <pic:nvPicPr>
+                          <pic:cNvPr id="1" name=""/>
+                          <pic:cNvPicPr/>
+                        </pic:nvPicPr>
+                        <pic:blipFill>
+                          <a:blip r:embed="rId23"/>
+                          <a:stretch>
+                            <a:fillRect/>
+                          </a:stretch>
+                        </pic:blipFill>
+                        <pic:spPr>
+                          <a:xfrm>
+                            <a:off x="0" y="0"/>
+                            <a:ext cx="5604510" cy="4251325"/>
+                          </a:xfrm>
+                          <a:prstGeom prst="rect">
+                            <a:avLst/>
+                          </a:prstGeom>
+                        </pic:spPr>
+                      </pic:pic>
+                    </a:graphicData>
+                  </a:graphic>
+                </wp:inline>
+              </w:drawing>
+            </w:r>
+          </w:p>
+          <w:p>
+            <w:pPr>
+              <w:widowControl w:val="0"/>
+              <w:spacing w:line="240" w:lineRule="auto"/>
+            </w:pPr>
+            <w:r>
+              <w:lastRenderedPageBreak/>
+              <w:t>The above bug has now been fixed. I forgot to check the answer type and instead I was checking the question type.</w:t>
+            </w:r>
+          </w:p>
+          <w:p>
+            <w:pPr>
+              <w:widowControl w:val="0"/>
+              <w:spacing w:line="240" w:lineRule="auto"/>
+            </w:pPr>
+            <w:r>
+              <w:rPr>
+                <w:noProof/>
+              </w:rPr>
+              <w:drawing>
+                <wp:inline distT="0" distB="0" distL="0" distR="0" wp14:anchorId="295B32D1" wp14:editId="2AB95145">
+                  <wp:extent cx="5604510" cy="4251325"/>
+                  <wp:effectExtent l="0" t="0" r="0" b="0"/>
+                  <wp:docPr id="9" name="Picture 9"/>
+                  <wp:cNvGraphicFramePr>
+                    <a:graphicFrameLocks xmlns:a="http://schemas.openxmlformats.org/drawingml/2006/main" noChangeAspect="1"/>
+                  </wp:cNvGraphicFramePr>
+                  <a:graphic xmlns:a="http://schemas.openxmlformats.org/drawingml/2006/main">
+                    <a:graphicData uri="http://schemas.openxmlformats.org/drawingml/2006/picture">
+                      <pic:pic xmlns:pic="http://schemas.openxmlformats.org/drawingml/2006/picture">
+                        <pic:nvPicPr>
+                          <pic:cNvPr id="1" name=""/>
+                          <pic:cNvPicPr/>
+                        </pic:nvPicPr>
+                        <pic:blipFill>
+                          <a:blip r:embed="rId24"/>
+                          <a:stretch>
+                            <a:fillRect/>
+                          </a:stretch>
+                        </pic:blipFill>
+                        <pic:spPr>
+                          <a:xfrm>
+                            <a:off x="0" y="0"/>
+                            <a:ext cx="5604510" cy="4251325"/>
+                          </a:xfrm>
+                          <a:prstGeom prst="rect">
+                            <a:avLst/>
+                          </a:prstGeom>
+                        </pic:spPr>
+                      </pic:pic>
+                    </a:graphicData>
+                  </a:graphic>
+                </wp:inline>
+              </w:drawing>
+            </w:r>
+          </w:p>
         </w:tc>
       </w:tr>
     </w:tbl>
@@ -1978,6 +2131,43 @@
               <w:widowControl w:val="0"/>
               <w:spacing w:line="240" w:lineRule="auto"/>
             </w:pPr>
+            <w:r>
+              <w:drawing>
+                <wp:inline distT="0" distB="0" distL="0" distR="0" wp14:anchorId="6FF96641" wp14:editId="4DD4C4D9">
+                  <wp:extent cx="5604510" cy="3025775"/>
+                  <wp:effectExtent l="0" t="0" r="0" b="3175"/>
+                  <wp:docPr id="16" name="Picture 16"/>
+                  <wp:cNvGraphicFramePr>
+                    <a:graphicFrameLocks xmlns:a="http://schemas.openxmlformats.org/drawingml/2006/main" noChangeAspect="1"/>
+                  </wp:cNvGraphicFramePr>
+                  <a:graphic xmlns:a="http://schemas.openxmlformats.org/drawingml/2006/main">
+                    <a:graphicData uri="http://schemas.openxmlformats.org/drawingml/2006/picture">
+                      <pic:pic xmlns:pic="http://schemas.openxmlformats.org/drawingml/2006/picture">
+                        <pic:nvPicPr>
+                          <pic:cNvPr id="1" name=""/>
+                          <pic:cNvPicPr/>
+                        </pic:nvPicPr>
+                        <pic:blipFill>
+                          <a:blip r:embed="rId25"/>
+                          <a:stretch>
+                            <a:fillRect/>
+                          </a:stretch>
+                        </pic:blipFill>
+                        <pic:spPr>
+                          <a:xfrm>
+                            <a:off x="0" y="0"/>
+                            <a:ext cx="5604510" cy="3025775"/>
+                          </a:xfrm>
+                          <a:prstGeom prst="rect">
+                            <a:avLst/>
+                          </a:prstGeom>
+                        </pic:spPr>
+                      </pic:pic>
+                    </a:graphicData>
+                  </a:graphic>
+                </wp:inline>
+              </w:drawing>
+            </w:r>
           </w:p>
         </w:tc>
       </w:tr>
@@ -2026,6 +2216,7 @@
               <w:rPr>
                 <w:b/>
               </w:rPr>
+              <w:lastRenderedPageBreak/>
               <w:t>Screenshot of the program at the end of the sprint</w:t>
             </w:r>
           </w:p>
@@ -2048,6 +2239,46 @@
               <w:widowControl w:val="0"/>
               <w:spacing w:line="240" w:lineRule="auto"/>
             </w:pPr>
+            <w:r>
+              <w:rPr>
+                <w:noProof/>
+              </w:rPr>
+              <w:drawing>
+                <wp:inline distT="0" distB="0" distL="0" distR="0" wp14:anchorId="6965AC1F" wp14:editId="7C891087">
+                  <wp:extent cx="5604510" cy="4251325"/>
+                  <wp:effectExtent l="0" t="0" r="0" b="0"/>
+                  <wp:docPr id="15" name="Picture 15"/>
+                  <wp:cNvGraphicFramePr>
+                    <a:graphicFrameLocks xmlns:a="http://schemas.openxmlformats.org/drawingml/2006/main" noChangeAspect="1"/>
+                  </wp:cNvGraphicFramePr>
+                  <a:graphic xmlns:a="http://schemas.openxmlformats.org/drawingml/2006/main">
+                    <a:graphicData uri="http://schemas.openxmlformats.org/drawingml/2006/picture">
+                      <pic:pic xmlns:pic="http://schemas.openxmlformats.org/drawingml/2006/picture">
+                        <pic:nvPicPr>
+                          <pic:cNvPr id="1" name=""/>
+                          <pic:cNvPicPr/>
+                        </pic:nvPicPr>
+                        <pic:blipFill>
+                          <a:blip r:embed="rId24"/>
+                          <a:stretch>
+                            <a:fillRect/>
+                          </a:stretch>
+                        </pic:blipFill>
+                        <pic:spPr>
+                          <a:xfrm>
+                            <a:off x="0" y="0"/>
+                            <a:ext cx="5604510" cy="4251325"/>
+                          </a:xfrm>
+                          <a:prstGeom prst="rect">
+                            <a:avLst/>
+                          </a:prstGeom>
+                        </pic:spPr>
+                      </pic:pic>
+                    </a:graphicData>
+                  </a:graphic>
+                </wp:inline>
+              </w:drawing>
+            </w:r>
           </w:p>
         </w:tc>
       </w:tr>
@@ -2118,6 +2349,20 @@
               <w:widowControl w:val="0"/>
               <w:spacing w:line="240" w:lineRule="auto"/>
             </w:pPr>
+            <w:r>
+              <w:t>The programming is now completed. I am where I planned for myself to be at this stage.</w:t>
+            </w:r>
+          </w:p>
+          <w:p>
+            <w:pPr>
+              <w:widowControl w:val="0"/>
+              <w:spacing w:line="240" w:lineRule="auto"/>
+            </w:pPr>
+            <w:r>
+              <w:t>The final version should be v1.2.8.</w:t>
+            </w:r>
+            <w:bookmarkStart w:id="0" w:name="_GoBack"/>
+            <w:bookmarkEnd w:id="0"/>
           </w:p>
         </w:tc>
       </w:tr>
@@ -3171,21 +3416,6 @@
 </file>
 
 <file path=customXml/item1.xml><?xml version="1.0" encoding="utf-8"?>
-<?mso-contentType ?>
-<FormTemplates xmlns="http://schemas.microsoft.com/sharepoint/v3/contenttype/forms">
-  <Display>DocumentLibraryForm</Display>
-  <Edit>DocumentLibraryForm</Edit>
-  <New>DocumentLibraryForm</New>
-</FormTemplates>
-</file>
-
-<file path=customXml/item2.xml><?xml version="1.0" encoding="utf-8"?>
-<p:properties xmlns:p="http://schemas.microsoft.com/office/2006/metadata/properties" xmlns:xsi="http://www.w3.org/2001/XMLSchema-instance" xmlns:pc="http://schemas.microsoft.com/office/infopath/2007/PartnerControls">
-  <documentManagement/>
-</p:properties>
-</file>
-
-<file path=customXml/item3.xml><?xml version="1.0" encoding="utf-8"?>
 <ct:contentTypeSchema xmlns:ct="http://schemas.microsoft.com/office/2006/metadata/contentType" xmlns:ma="http://schemas.microsoft.com/office/2006/metadata/properties/metaAttributes" ct:_="" ma:_="" ma:contentTypeName="Document" ma:contentTypeID="0x010100DA5EAD0371E67D49872F7E4E82AD61BE" ma:contentTypeVersion="3" ma:contentTypeDescription="Create a new document." ma:contentTypeScope="" ma:versionID="a2cf2bba3acc59b77b477b79c4bc8390">
   <xsd:schema xmlns:xsd="http://www.w3.org/2001/XMLSchema" xmlns:xs="http://www.w3.org/2001/XMLSchema" xmlns:p="http://schemas.microsoft.com/office/2006/metadata/properties" xmlns:ns2="8f884c34-5b7a-429c-915b-93b0ff5e7c08" targetNamespace="http://schemas.microsoft.com/office/2006/metadata/properties" ma:root="true" ma:fieldsID="4ae022731b6879ff62e83fe87742ef76" ns2:_="">
     <xsd:import namespace="8f884c34-5b7a-429c-915b-93b0ff5e7c08"/>
@@ -3323,10 +3553,35 @@
 </ct:contentTypeSchema>
 </file>
 
+<file path=customXml/item2.xml><?xml version="1.0" encoding="utf-8"?>
+<p:properties xmlns:p="http://schemas.microsoft.com/office/2006/metadata/properties" xmlns:xsi="http://www.w3.org/2001/XMLSchema-instance" xmlns:pc="http://schemas.microsoft.com/office/infopath/2007/PartnerControls">
+  <documentManagement/>
+</p:properties>
+</file>
+
+<file path=customXml/item3.xml><?xml version="1.0" encoding="utf-8"?>
+<?mso-contentType ?>
+<FormTemplates xmlns="http://schemas.microsoft.com/sharepoint/v3/contenttype/forms">
+  <Display>DocumentLibraryForm</Display>
+  <Edit>DocumentLibraryForm</Edit>
+  <New>DocumentLibraryForm</New>
+</FormTemplates>
+</file>
+
 <file path=customXml/itemProps1.xml><?xml version="1.0" encoding="utf-8"?>
-<ds:datastoreItem xmlns:ds="http://schemas.openxmlformats.org/officeDocument/2006/customXml" ds:itemID="{359BD42F-3802-452C-AE5D-4189B35BEEF9}">
+<ds:datastoreItem xmlns:ds="http://schemas.openxmlformats.org/officeDocument/2006/customXml" ds:itemID="{30D0F85D-62BC-4B30-9CC0-2D66AF69C076}">
   <ds:schemaRefs>
-    <ds:schemaRef ds:uri="http://schemas.microsoft.com/sharepoint/v3/contenttype/forms"/>
+    <ds:schemaRef ds:uri="http://schemas.microsoft.com/office/2006/metadata/contentType"/>
+    <ds:schemaRef ds:uri="http://schemas.microsoft.com/office/2006/metadata/properties/metaAttributes"/>
+    <ds:schemaRef ds:uri="http://www.w3.org/2001/XMLSchema"/>
+    <ds:schemaRef ds:uri="http://schemas.microsoft.com/office/2006/metadata/properties"/>
+    <ds:schemaRef ds:uri="8f884c34-5b7a-429c-915b-93b0ff5e7c08"/>
+    <ds:schemaRef ds:uri="http://schemas.microsoft.com/office/2006/documentManagement/types"/>
+    <ds:schemaRef ds:uri="http://schemas.microsoft.com/office/infopath/2007/PartnerControls"/>
+    <ds:schemaRef ds:uri="http://schemas.openxmlformats.org/package/2006/metadata/core-properties"/>
+    <ds:schemaRef ds:uri="http://purl.org/dc/elements/1.1/"/>
+    <ds:schemaRef ds:uri="http://purl.org/dc/terms/"/>
+    <ds:schemaRef ds:uri="http://schemas.microsoft.com/internal/obd"/>
   </ds:schemaRefs>
 </ds:datastoreItem>
 </file>
@@ -3342,19 +3597,9 @@
 </file>
 
 <file path=customXml/itemProps3.xml><?xml version="1.0" encoding="utf-8"?>
-<ds:datastoreItem xmlns:ds="http://schemas.openxmlformats.org/officeDocument/2006/customXml" ds:itemID="{30D0F85D-62BC-4B30-9CC0-2D66AF69C076}">
+<ds:datastoreItem xmlns:ds="http://schemas.openxmlformats.org/officeDocument/2006/customXml" ds:itemID="{359BD42F-3802-452C-AE5D-4189B35BEEF9}">
   <ds:schemaRefs>
-    <ds:schemaRef ds:uri="http://schemas.microsoft.com/office/2006/metadata/contentType"/>
-    <ds:schemaRef ds:uri="http://schemas.microsoft.com/office/2006/metadata/properties/metaAttributes"/>
-    <ds:schemaRef ds:uri="http://www.w3.org/2001/XMLSchema"/>
-    <ds:schemaRef ds:uri="http://schemas.microsoft.com/office/2006/metadata/properties"/>
-    <ds:schemaRef ds:uri="8f884c34-5b7a-429c-915b-93b0ff5e7c08"/>
-    <ds:schemaRef ds:uri="http://schemas.microsoft.com/office/2006/documentManagement/types"/>
-    <ds:schemaRef ds:uri="http://schemas.microsoft.com/office/infopath/2007/PartnerControls"/>
-    <ds:schemaRef ds:uri="http://schemas.openxmlformats.org/package/2006/metadata/core-properties"/>
-    <ds:schemaRef ds:uri="http://purl.org/dc/elements/1.1/"/>
-    <ds:schemaRef ds:uri="http://purl.org/dc/terms/"/>
-    <ds:schemaRef ds:uri="http://schemas.microsoft.com/internal/obd"/>
+    <ds:schemaRef ds:uri="http://schemas.microsoft.com/sharepoint/v3/contenttype/forms"/>
   </ds:schemaRefs>
 </ds:datastoreItem>
 </file>
</xml_diff>